<commit_message>
Revert "Revert "Kris' House""
This reverts commit 6c3476e0233c31d057792003be6ac5999b7304a5.
</commit_message>
<xml_diff>
--- a/Texte/Gamedesign Document.docx
+++ b/Texte/Gamedesign Document.docx
@@ -264,6 +264,180 @@
         </w:rPr>
         <w:t xml:space="preserve"> zu werden.</w:t>
       </w:r>
+    </w:p>
+    <w:p>
+      <w:pPr>
+        <w:shd w:val="clear" w:color="auto" w:fill="FFFFFF"/>
+        <w:spacing w:before="100" w:beforeAutospacing="1" w:after="24" w:line="336" w:lineRule="atLeast"/>
+        <w:ind w:left="24"/>
+        <w:contextualSpacing/>
+        <w:rPr>
+          <w:rFonts w:ascii="Arial" w:eastAsia="Times New Roman" w:hAnsi="Arial" w:cs="Arial"/>
+          <w:color w:val="252525"/>
+          <w:sz w:val="21"/>
+          <w:szCs w:val="21"/>
+          <w:lang w:eastAsia="de-DE"/>
+        </w:rPr>
+      </w:pPr>
+    </w:p>
+    <w:p>
+      <w:pPr>
+        <w:shd w:val="clear" w:color="auto" w:fill="FFFFFF"/>
+        <w:spacing w:before="100" w:beforeAutospacing="1" w:after="24" w:line="336" w:lineRule="atLeast"/>
+        <w:ind w:left="24"/>
+        <w:contextualSpacing/>
+        <w:rPr>
+          <w:rFonts w:ascii="Arial" w:eastAsia="Times New Roman" w:hAnsi="Arial" w:cs="Arial"/>
+          <w:color w:val="252525"/>
+          <w:sz w:val="21"/>
+          <w:szCs w:val="21"/>
+          <w:lang w:val="en-US" w:eastAsia="de-DE"/>
+        </w:rPr>
+      </w:pPr>
+      <w:r>
+        <w:rPr>
+          <w:rFonts w:ascii="Arial" w:eastAsia="Times New Roman" w:hAnsi="Arial" w:cs="Arial"/>
+          <w:color w:val="252525"/>
+          <w:sz w:val="21"/>
+          <w:szCs w:val="21"/>
+          <w:lang w:val="en-US" w:eastAsia="de-DE"/>
+        </w:rPr>
+        <w:t xml:space="preserve">Story </w:t>
+      </w:r>
+      <w:proofErr w:type="spellStart"/>
+      <w:r>
+        <w:rPr>
+          <w:rFonts w:ascii="Arial" w:eastAsia="Times New Roman" w:hAnsi="Arial" w:cs="Arial"/>
+          <w:color w:val="252525"/>
+          <w:sz w:val="21"/>
+          <w:szCs w:val="21"/>
+          <w:lang w:val="en-US" w:eastAsia="de-DE"/>
+        </w:rPr>
+        <w:t>im</w:t>
+      </w:r>
+      <w:proofErr w:type="spellEnd"/>
+      <w:r>
+        <w:rPr>
+          <w:rFonts w:ascii="Arial" w:eastAsia="Times New Roman" w:hAnsi="Arial" w:cs="Arial"/>
+          <w:color w:val="252525"/>
+          <w:sz w:val="21"/>
+          <w:szCs w:val="21"/>
+          <w:lang w:val="en-US" w:eastAsia="de-DE"/>
+        </w:rPr>
+        <w:t xml:space="preserve"> Detail:</w:t>
+      </w:r>
+    </w:p>
+    <w:p>
+      <w:pPr>
+        <w:pStyle w:val="Listenabsatz"/>
+        <w:numPr>
+          <w:ilvl w:val="0"/>
+          <w:numId w:val="7"/>
+        </w:numPr>
+        <w:shd w:val="clear" w:color="auto" w:fill="FFFFFF"/>
+        <w:spacing w:before="100" w:beforeAutospacing="1" w:after="24" w:line="336" w:lineRule="atLeast"/>
+        <w:rPr>
+          <w:rFonts w:ascii="Arial" w:eastAsia="Times New Roman" w:hAnsi="Arial" w:cs="Arial"/>
+          <w:color w:val="252525"/>
+          <w:sz w:val="21"/>
+          <w:szCs w:val="21"/>
+          <w:lang w:val="en-US" w:eastAsia="de-DE"/>
+        </w:rPr>
+      </w:pPr>
+      <w:r>
+        <w:rPr>
+          <w:rFonts w:ascii="Arial" w:eastAsia="Times New Roman" w:hAnsi="Arial" w:cs="Arial"/>
+          <w:color w:val="252525"/>
+          <w:sz w:val="21"/>
+          <w:szCs w:val="21"/>
+          <w:lang w:val="en-US" w:eastAsia="de-DE"/>
+        </w:rPr>
+        <w:t>1.Level:</w:t>
+      </w:r>
+      <w:r>
+        <w:rPr>
+          <w:rFonts w:ascii="Arial" w:eastAsia="Times New Roman" w:hAnsi="Arial" w:cs="Arial"/>
+          <w:color w:val="252525"/>
+          <w:sz w:val="21"/>
+          <w:szCs w:val="21"/>
+          <w:lang w:val="en-US" w:eastAsia="de-DE"/>
+        </w:rPr>
+        <w:t xml:space="preserve"> Kanye muss </w:t>
+      </w:r>
+      <w:proofErr w:type="spellStart"/>
+      <w:r>
+        <w:rPr>
+          <w:rFonts w:ascii="Arial" w:eastAsia="Times New Roman" w:hAnsi="Arial" w:cs="Arial"/>
+          <w:color w:val="252525"/>
+          <w:sz w:val="21"/>
+          <w:szCs w:val="21"/>
+          <w:lang w:val="en-US" w:eastAsia="de-DE"/>
+        </w:rPr>
+        <w:t>gerettet</w:t>
+      </w:r>
+      <w:proofErr w:type="spellEnd"/>
+      <w:r>
+        <w:rPr>
+          <w:rFonts w:ascii="Arial" w:eastAsia="Times New Roman" w:hAnsi="Arial" w:cs="Arial"/>
+          <w:color w:val="252525"/>
+          <w:sz w:val="21"/>
+          <w:szCs w:val="21"/>
+          <w:lang w:val="en-US" w:eastAsia="de-DE"/>
+        </w:rPr>
+        <w:t xml:space="preserve"> </w:t>
+      </w:r>
+      <w:proofErr w:type="spellStart"/>
+      <w:r>
+        <w:rPr>
+          <w:rFonts w:ascii="Arial" w:eastAsia="Times New Roman" w:hAnsi="Arial" w:cs="Arial"/>
+          <w:color w:val="252525"/>
+          <w:sz w:val="21"/>
+          <w:szCs w:val="21"/>
+          <w:lang w:val="en-US" w:eastAsia="de-DE"/>
+        </w:rPr>
+        <w:t>werden</w:t>
+      </w:r>
+      <w:proofErr w:type="spellEnd"/>
+    </w:p>
+    <w:p>
+      <w:pPr>
+        <w:pStyle w:val="Listenabsatz"/>
+        <w:numPr>
+          <w:ilvl w:val="0"/>
+          <w:numId w:val="7"/>
+        </w:numPr>
+        <w:shd w:val="clear" w:color="auto" w:fill="FFFFFF"/>
+        <w:spacing w:before="100" w:beforeAutospacing="1" w:after="24" w:line="336" w:lineRule="atLeast"/>
+        <w:rPr>
+          <w:rFonts w:ascii="Arial" w:eastAsia="Times New Roman" w:hAnsi="Arial" w:cs="Arial"/>
+          <w:color w:val="252525"/>
+          <w:sz w:val="21"/>
+          <w:szCs w:val="21"/>
+          <w:lang w:eastAsia="de-DE"/>
+        </w:rPr>
+      </w:pPr>
+      <w:r>
+        <w:rPr>
+          <w:rFonts w:ascii="Arial" w:eastAsia="Times New Roman" w:hAnsi="Arial" w:cs="Arial"/>
+          <w:color w:val="252525"/>
+          <w:sz w:val="21"/>
+          <w:szCs w:val="21"/>
+          <w:lang w:eastAsia="de-DE"/>
+        </w:rPr>
+        <w:t>Letztes Level:</w:t>
+      </w:r>
+      <w:r>
+        <w:rPr>
+          <w:rFonts w:ascii="Arial" w:eastAsia="Times New Roman" w:hAnsi="Arial" w:cs="Arial"/>
+          <w:color w:val="252525"/>
+          <w:sz w:val="21"/>
+          <w:szCs w:val="21"/>
+          <w:lang w:eastAsia="de-DE"/>
+        </w:rPr>
+        <w:t xml:space="preserve"> North und Saint müssen gerettet werden</w:t>
+      </w:r>
+      <w:bookmarkStart w:id="0" w:name="_GoBack"/>
+      <w:bookmarkEnd w:id="0"/>
     </w:p>
     <w:p>
       <w:pPr>
@@ -506,7 +680,329 @@
           <w:szCs w:val="21"/>
           <w:lang w:eastAsia="de-DE"/>
         </w:rPr>
-        <w:t>els retten werden muss.</w:t>
+        <w:t>els retten werden muss:</w:t>
+      </w:r>
+    </w:p>
+    <w:p>
+      <w:pPr>
+        <w:pStyle w:val="Listenabsatz"/>
+        <w:numPr>
+          <w:ilvl w:val="1"/>
+          <w:numId w:val="4"/>
+        </w:numPr>
+        <w:shd w:val="clear" w:color="auto" w:fill="FFFFFF"/>
+        <w:spacing w:before="100" w:beforeAutospacing="1" w:after="24" w:line="336" w:lineRule="atLeast"/>
+        <w:rPr>
+          <w:rFonts w:ascii="Arial" w:eastAsia="Times New Roman" w:hAnsi="Arial" w:cs="Arial"/>
+          <w:color w:val="252525"/>
+          <w:sz w:val="21"/>
+          <w:szCs w:val="21"/>
+          <w:lang w:eastAsia="de-DE"/>
+        </w:rPr>
+      </w:pPr>
+      <w:r>
+        <w:rPr>
+          <w:rFonts w:ascii="Arial" w:eastAsia="Times New Roman" w:hAnsi="Arial" w:cs="Arial"/>
+          <w:color w:val="252525"/>
+          <w:sz w:val="21"/>
+          <w:szCs w:val="21"/>
+          <w:lang w:eastAsia="de-DE"/>
+        </w:rPr>
+        <w:t>Kim, 35:</w:t>
+      </w:r>
+      <w:r>
+        <w:rPr>
+          <w:rFonts w:ascii="Arial" w:eastAsia="Times New Roman" w:hAnsi="Arial" w:cs="Arial"/>
+          <w:color w:val="252525"/>
+          <w:sz w:val="21"/>
+          <w:szCs w:val="21"/>
+          <w:lang w:eastAsia="de-DE"/>
+        </w:rPr>
+        <w:t xml:space="preserve"> verheiratet mit </w:t>
+      </w:r>
+      <w:proofErr w:type="spellStart"/>
+      <w:r>
+        <w:rPr>
+          <w:rFonts w:ascii="Arial" w:eastAsia="Times New Roman" w:hAnsi="Arial" w:cs="Arial"/>
+          <w:color w:val="252525"/>
+          <w:sz w:val="21"/>
+          <w:szCs w:val="21"/>
+          <w:lang w:eastAsia="de-DE"/>
+        </w:rPr>
+        <w:t>Kanye</w:t>
+      </w:r>
+      <w:proofErr w:type="spellEnd"/>
+      <w:r>
+        <w:rPr>
+          <w:rFonts w:ascii="Arial" w:eastAsia="Times New Roman" w:hAnsi="Arial" w:cs="Arial"/>
+          <w:color w:val="252525"/>
+          <w:sz w:val="21"/>
+          <w:szCs w:val="21"/>
+          <w:lang w:eastAsia="de-DE"/>
+        </w:rPr>
+        <w:t xml:space="preserve"> West</w:t>
+      </w:r>
+      <w:r>
+        <w:rPr>
+          <w:rFonts w:ascii="Arial" w:eastAsia="Times New Roman" w:hAnsi="Arial" w:cs="Arial"/>
+          <w:color w:val="252525"/>
+          <w:sz w:val="21"/>
+          <w:szCs w:val="21"/>
+          <w:lang w:eastAsia="de-DE"/>
+        </w:rPr>
+        <w:t>. Wohnt eigentlich in Bel Air, nicht Beverly Hills. Ein Problem?</w:t>
+      </w:r>
+    </w:p>
+    <w:p>
+      <w:pPr>
+        <w:pStyle w:val="Listenabsatz"/>
+        <w:numPr>
+          <w:ilvl w:val="1"/>
+          <w:numId w:val="4"/>
+        </w:numPr>
+        <w:shd w:val="clear" w:color="auto" w:fill="FFFFFF"/>
+        <w:spacing w:before="100" w:beforeAutospacing="1" w:after="24" w:line="336" w:lineRule="atLeast"/>
+        <w:rPr>
+          <w:rFonts w:ascii="Arial" w:eastAsia="Times New Roman" w:hAnsi="Arial" w:cs="Arial"/>
+          <w:color w:val="252525"/>
+          <w:sz w:val="21"/>
+          <w:szCs w:val="21"/>
+          <w:lang w:eastAsia="de-DE"/>
+        </w:rPr>
+      </w:pPr>
+      <w:proofErr w:type="spellStart"/>
+      <w:r>
+        <w:rPr>
+          <w:rFonts w:ascii="Arial" w:eastAsia="Times New Roman" w:hAnsi="Arial" w:cs="Arial"/>
+          <w:color w:val="252525"/>
+          <w:sz w:val="21"/>
+          <w:szCs w:val="21"/>
+          <w:lang w:eastAsia="de-DE"/>
+        </w:rPr>
+        <w:t>Kanye</w:t>
+      </w:r>
+      <w:proofErr w:type="spellEnd"/>
+      <w:r>
+        <w:rPr>
+          <w:rFonts w:ascii="Arial" w:eastAsia="Times New Roman" w:hAnsi="Arial" w:cs="Arial"/>
+          <w:color w:val="252525"/>
+          <w:sz w:val="21"/>
+          <w:szCs w:val="21"/>
+          <w:lang w:eastAsia="de-DE"/>
+        </w:rPr>
+        <w:t xml:space="preserve"> West, 38: Ehemann</w:t>
+      </w:r>
+      <w:r>
+        <w:rPr>
+          <w:rFonts w:ascii="Arial" w:eastAsia="Times New Roman" w:hAnsi="Arial" w:cs="Arial"/>
+          <w:color w:val="252525"/>
+          <w:sz w:val="21"/>
+          <w:szCs w:val="21"/>
+          <w:lang w:eastAsia="de-DE"/>
+        </w:rPr>
+        <w:t>: ist egozentrisch und hält sich für ein Genie. Muss man retten.</w:t>
+      </w:r>
+    </w:p>
+    <w:p>
+      <w:pPr>
+        <w:pStyle w:val="Listenabsatz"/>
+        <w:numPr>
+          <w:ilvl w:val="1"/>
+          <w:numId w:val="4"/>
+        </w:numPr>
+        <w:shd w:val="clear" w:color="auto" w:fill="FFFFFF"/>
+        <w:spacing w:before="100" w:beforeAutospacing="1" w:after="24" w:line="336" w:lineRule="atLeast"/>
+        <w:rPr>
+          <w:rFonts w:ascii="Arial" w:eastAsia="Times New Roman" w:hAnsi="Arial" w:cs="Arial"/>
+          <w:color w:val="252525"/>
+          <w:sz w:val="21"/>
+          <w:szCs w:val="21"/>
+          <w:lang w:eastAsia="de-DE"/>
+        </w:rPr>
+      </w:pPr>
+      <w:r>
+        <w:rPr>
+          <w:rFonts w:ascii="Arial" w:eastAsia="Times New Roman" w:hAnsi="Arial" w:cs="Arial"/>
+          <w:color w:val="252525"/>
+          <w:sz w:val="21"/>
+          <w:szCs w:val="21"/>
+          <w:lang w:eastAsia="de-DE"/>
+        </w:rPr>
+        <w:t>North West</w:t>
+      </w:r>
+      <w:r>
+        <w:rPr>
+          <w:rFonts w:ascii="Arial" w:eastAsia="Times New Roman" w:hAnsi="Arial" w:cs="Arial"/>
+          <w:color w:val="252525"/>
+          <w:sz w:val="21"/>
+          <w:szCs w:val="21"/>
+          <w:lang w:eastAsia="de-DE"/>
+        </w:rPr>
+        <w:t>, 2</w:t>
+      </w:r>
+      <w:r>
+        <w:rPr>
+          <w:rFonts w:ascii="Arial" w:eastAsia="Times New Roman" w:hAnsi="Arial" w:cs="Arial"/>
+          <w:color w:val="252525"/>
+          <w:sz w:val="21"/>
+          <w:szCs w:val="21"/>
+          <w:lang w:eastAsia="de-DE"/>
+        </w:rPr>
+        <w:t>: Tochter</w:t>
+      </w:r>
+      <w:r>
+        <w:rPr>
+          <w:rFonts w:ascii="Arial" w:eastAsia="Times New Roman" w:hAnsi="Arial" w:cs="Arial"/>
+          <w:color w:val="252525"/>
+          <w:sz w:val="21"/>
+          <w:szCs w:val="21"/>
+          <w:lang w:eastAsia="de-DE"/>
+        </w:rPr>
+        <w:t>: Muss man retten</w:t>
+      </w:r>
+    </w:p>
+    <w:p>
+      <w:pPr>
+        <w:pStyle w:val="Listenabsatz"/>
+        <w:numPr>
+          <w:ilvl w:val="1"/>
+          <w:numId w:val="4"/>
+        </w:numPr>
+        <w:shd w:val="clear" w:color="auto" w:fill="FFFFFF"/>
+        <w:spacing w:before="100" w:beforeAutospacing="1" w:after="24" w:line="336" w:lineRule="atLeast"/>
+        <w:rPr>
+          <w:rFonts w:ascii="Arial" w:eastAsia="Times New Roman" w:hAnsi="Arial" w:cs="Arial"/>
+          <w:color w:val="252525"/>
+          <w:sz w:val="21"/>
+          <w:szCs w:val="21"/>
+          <w:lang w:eastAsia="de-DE"/>
+        </w:rPr>
+      </w:pPr>
+      <w:r>
+        <w:rPr>
+          <w:rFonts w:ascii="Arial" w:eastAsia="Times New Roman" w:hAnsi="Arial" w:cs="Arial"/>
+          <w:color w:val="252525"/>
+          <w:sz w:val="21"/>
+          <w:szCs w:val="21"/>
+          <w:lang w:eastAsia="de-DE"/>
+        </w:rPr>
+        <w:t>Saint West, 6 Monate: Sohn</w:t>
+      </w:r>
+      <w:r>
+        <w:rPr>
+          <w:rFonts w:ascii="Arial" w:eastAsia="Times New Roman" w:hAnsi="Arial" w:cs="Arial"/>
+          <w:color w:val="252525"/>
+          <w:sz w:val="21"/>
+          <w:szCs w:val="21"/>
+          <w:lang w:eastAsia="de-DE"/>
+        </w:rPr>
+        <w:t>: Muss man retten</w:t>
+      </w:r>
+    </w:p>
+    <w:p>
+      <w:pPr>
+        <w:pStyle w:val="Listenabsatz"/>
+        <w:numPr>
+          <w:ilvl w:val="1"/>
+          <w:numId w:val="4"/>
+        </w:numPr>
+        <w:shd w:val="clear" w:color="auto" w:fill="FFFFFF"/>
+        <w:spacing w:before="100" w:beforeAutospacing="1" w:after="24" w:line="336" w:lineRule="atLeast"/>
+        <w:rPr>
+          <w:rFonts w:ascii="Arial" w:eastAsia="Times New Roman" w:hAnsi="Arial" w:cs="Arial"/>
+          <w:color w:val="252525"/>
+          <w:sz w:val="21"/>
+          <w:szCs w:val="21"/>
+          <w:lang w:eastAsia="de-DE"/>
+        </w:rPr>
+      </w:pPr>
+      <w:r>
+        <w:rPr>
+          <w:rFonts w:ascii="Arial" w:eastAsia="Times New Roman" w:hAnsi="Arial" w:cs="Arial"/>
+          <w:color w:val="252525"/>
+          <w:sz w:val="21"/>
+          <w:szCs w:val="21"/>
+          <w:lang w:eastAsia="de-DE"/>
+        </w:rPr>
+        <w:t>Kris: Mutter</w:t>
+      </w:r>
+      <w:r>
+        <w:rPr>
+          <w:rFonts w:ascii="Arial" w:eastAsia="Times New Roman" w:hAnsi="Arial" w:cs="Arial"/>
+          <w:color w:val="252525"/>
+          <w:sz w:val="21"/>
+          <w:szCs w:val="21"/>
+          <w:lang w:eastAsia="de-DE"/>
+        </w:rPr>
+        <w:t>: Muss man retten (optional)</w:t>
+      </w:r>
+    </w:p>
+    <w:p>
+      <w:pPr>
+        <w:pStyle w:val="Listenabsatz"/>
+        <w:numPr>
+          <w:ilvl w:val="1"/>
+          <w:numId w:val="4"/>
+        </w:numPr>
+        <w:shd w:val="clear" w:color="auto" w:fill="FFFFFF"/>
+        <w:spacing w:before="100" w:beforeAutospacing="1" w:after="24" w:line="336" w:lineRule="atLeast"/>
+        <w:rPr>
+          <w:rFonts w:ascii="Arial" w:eastAsia="Times New Roman" w:hAnsi="Arial" w:cs="Arial"/>
+          <w:color w:val="252525"/>
+          <w:sz w:val="21"/>
+          <w:szCs w:val="21"/>
+          <w:lang w:eastAsia="de-DE"/>
+        </w:rPr>
+      </w:pPr>
+      <w:r>
+        <w:rPr>
+          <w:rFonts w:ascii="Arial" w:eastAsia="Times New Roman" w:hAnsi="Arial" w:cs="Arial"/>
+          <w:color w:val="252525"/>
+          <w:sz w:val="21"/>
+          <w:szCs w:val="21"/>
+          <w:lang w:eastAsia="de-DE"/>
+        </w:rPr>
+        <w:t>Kylie Jenner, 18:</w:t>
+      </w:r>
+      <w:r>
+        <w:rPr>
+          <w:rFonts w:ascii="Arial" w:eastAsia="Times New Roman" w:hAnsi="Arial" w:cs="Arial"/>
+          <w:color w:val="252525"/>
+          <w:sz w:val="21"/>
+          <w:szCs w:val="21"/>
+          <w:lang w:eastAsia="de-DE"/>
+        </w:rPr>
+        <w:t xml:space="preserve"> die jüngste </w:t>
+      </w:r>
+      <w:r>
+        <w:rPr>
+          <w:rFonts w:ascii="Arial" w:eastAsia="Times New Roman" w:hAnsi="Arial" w:cs="Arial"/>
+          <w:color w:val="252525"/>
+          <w:sz w:val="21"/>
+          <w:szCs w:val="21"/>
+          <w:lang w:eastAsia="de-DE"/>
+        </w:rPr>
+        <w:t>(Stief-)</w:t>
+      </w:r>
+      <w:r>
+        <w:rPr>
+          <w:rFonts w:ascii="Arial" w:eastAsia="Times New Roman" w:hAnsi="Arial" w:cs="Arial"/>
+          <w:color w:val="252525"/>
+          <w:sz w:val="21"/>
+          <w:szCs w:val="21"/>
+          <w:lang w:eastAsia="de-DE"/>
+        </w:rPr>
+        <w:t>Schwester</w:t>
+      </w:r>
+      <w:r>
+        <w:rPr>
+          <w:rFonts w:ascii="Arial" w:eastAsia="Times New Roman" w:hAnsi="Arial" w:cs="Arial"/>
+          <w:color w:val="252525"/>
+          <w:sz w:val="21"/>
+          <w:szCs w:val="21"/>
+          <w:lang w:eastAsia="de-DE"/>
+        </w:rPr>
+        <w:t>: ist schon Zombie</w:t>
       </w:r>
     </w:p>
     <w:p>
@@ -608,6 +1104,7 @@
           <w:u w:val="single"/>
           <w:lang w:eastAsia="de-DE"/>
         </w:rPr>
+        <w:lastRenderedPageBreak/>
         <w:t>Level/</w:t>
       </w:r>
       <w:proofErr w:type="spellStart"/>
@@ -705,8 +1202,6 @@
         </w:rPr>
         <w:t xml:space="preserve">Parks, </w:t>
       </w:r>
-      <w:bookmarkStart w:id="0" w:name="_GoBack"/>
-      <w:bookmarkEnd w:id="0"/>
       <w:r>
         <w:rPr>
           <w:rFonts w:ascii="Arial" w:eastAsia="Times New Roman" w:hAnsi="Arial" w:cs="Arial"/>
@@ -863,7 +1358,6 @@
           <w:szCs w:val="21"/>
           <w:lang w:eastAsia="de-DE"/>
         </w:rPr>
-        <w:lastRenderedPageBreak/>
         <w:t>Oben am Rand stehen:</w:t>
       </w:r>
     </w:p>
@@ -1120,7 +1614,7 @@
         <w:rFonts w:ascii="Arial" w:eastAsia="Times New Roman" w:hAnsi="Arial" w:cs="Arial" w:hint="default"/>
       </w:rPr>
     </w:lvl>
-    <w:lvl w:ilvl="1" w:tplc="04070003" w:tentative="1">
+    <w:lvl w:ilvl="1" w:tplc="04070003">
       <w:start w:val="1"/>
       <w:numFmt w:val="bullet"/>
       <w:lvlText w:val="o"/>
@@ -1218,6 +1712,119 @@
     </w:lvl>
   </w:abstractNum>
   <w:abstractNum w:abstractNumId="1" w15:restartNumberingAfterBreak="0">
+    <w:nsid w:val="28754E35"/>
+    <w:multiLevelType w:val="hybridMultilevel"/>
+    <w:tmpl w:val="83001188"/>
+    <w:lvl w:ilvl="0" w:tplc="35984F0A">
+      <w:start w:val="1"/>
+      <w:numFmt w:val="bullet"/>
+      <w:lvlText w:val="-"/>
+      <w:lvlJc w:val="left"/>
+      <w:pPr>
+        <w:ind w:left="720" w:hanging="360"/>
+      </w:pPr>
+      <w:rPr>
+        <w:rFonts w:ascii="Arial" w:eastAsia="Times New Roman" w:hAnsi="Arial" w:cs="Arial" w:hint="default"/>
+      </w:rPr>
+    </w:lvl>
+    <w:lvl w:ilvl="1" w:tplc="04070003" w:tentative="1">
+      <w:start w:val="1"/>
+      <w:numFmt w:val="bullet"/>
+      <w:lvlText w:val="o"/>
+      <w:lvlJc w:val="left"/>
+      <w:pPr>
+        <w:ind w:left="1440" w:hanging="360"/>
+      </w:pPr>
+      <w:rPr>
+        <w:rFonts w:ascii="Courier New" w:hAnsi="Courier New" w:cs="Courier New" w:hint="default"/>
+      </w:rPr>
+    </w:lvl>
+    <w:lvl w:ilvl="2" w:tplc="04070005" w:tentative="1">
+      <w:start w:val="1"/>
+      <w:numFmt w:val="bullet"/>
+      <w:lvlText w:val=""/>
+      <w:lvlJc w:val="left"/>
+      <w:pPr>
+        <w:ind w:left="2160" w:hanging="360"/>
+      </w:pPr>
+      <w:rPr>
+        <w:rFonts w:ascii="Wingdings" w:hAnsi="Wingdings" w:hint="default"/>
+      </w:rPr>
+    </w:lvl>
+    <w:lvl w:ilvl="3" w:tplc="04070001" w:tentative="1">
+      <w:start w:val="1"/>
+      <w:numFmt w:val="bullet"/>
+      <w:lvlText w:val=""/>
+      <w:lvlJc w:val="left"/>
+      <w:pPr>
+        <w:ind w:left="2880" w:hanging="360"/>
+      </w:pPr>
+      <w:rPr>
+        <w:rFonts w:ascii="Symbol" w:hAnsi="Symbol" w:hint="default"/>
+      </w:rPr>
+    </w:lvl>
+    <w:lvl w:ilvl="4" w:tplc="04070003" w:tentative="1">
+      <w:start w:val="1"/>
+      <w:numFmt w:val="bullet"/>
+      <w:lvlText w:val="o"/>
+      <w:lvlJc w:val="left"/>
+      <w:pPr>
+        <w:ind w:left="3600" w:hanging="360"/>
+      </w:pPr>
+      <w:rPr>
+        <w:rFonts w:ascii="Courier New" w:hAnsi="Courier New" w:cs="Courier New" w:hint="default"/>
+      </w:rPr>
+    </w:lvl>
+    <w:lvl w:ilvl="5" w:tplc="04070005" w:tentative="1">
+      <w:start w:val="1"/>
+      <w:numFmt w:val="bullet"/>
+      <w:lvlText w:val=""/>
+      <w:lvlJc w:val="left"/>
+      <w:pPr>
+        <w:ind w:left="4320" w:hanging="360"/>
+      </w:pPr>
+      <w:rPr>
+        <w:rFonts w:ascii="Wingdings" w:hAnsi="Wingdings" w:hint="default"/>
+      </w:rPr>
+    </w:lvl>
+    <w:lvl w:ilvl="6" w:tplc="04070001" w:tentative="1">
+      <w:start w:val="1"/>
+      <w:numFmt w:val="bullet"/>
+      <w:lvlText w:val=""/>
+      <w:lvlJc w:val="left"/>
+      <w:pPr>
+        <w:ind w:left="5040" w:hanging="360"/>
+      </w:pPr>
+      <w:rPr>
+        <w:rFonts w:ascii="Symbol" w:hAnsi="Symbol" w:hint="default"/>
+      </w:rPr>
+    </w:lvl>
+    <w:lvl w:ilvl="7" w:tplc="04070003" w:tentative="1">
+      <w:start w:val="1"/>
+      <w:numFmt w:val="bullet"/>
+      <w:lvlText w:val="o"/>
+      <w:lvlJc w:val="left"/>
+      <w:pPr>
+        <w:ind w:left="5760" w:hanging="360"/>
+      </w:pPr>
+      <w:rPr>
+        <w:rFonts w:ascii="Courier New" w:hAnsi="Courier New" w:cs="Courier New" w:hint="default"/>
+      </w:rPr>
+    </w:lvl>
+    <w:lvl w:ilvl="8" w:tplc="04070005" w:tentative="1">
+      <w:start w:val="1"/>
+      <w:numFmt w:val="bullet"/>
+      <w:lvlText w:val=""/>
+      <w:lvlJc w:val="left"/>
+      <w:pPr>
+        <w:ind w:left="6480" w:hanging="360"/>
+      </w:pPr>
+      <w:rPr>
+        <w:rFonts w:ascii="Wingdings" w:hAnsi="Wingdings" w:hint="default"/>
+      </w:rPr>
+    </w:lvl>
+  </w:abstractNum>
+  <w:abstractNum w:abstractNumId="2" w15:restartNumberingAfterBreak="0">
     <w:nsid w:val="4FE83D70"/>
     <w:multiLevelType w:val="hybridMultilevel"/>
     <w:tmpl w:val="0160FC62"/>
@@ -1329,7 +1936,185 @@
       </w:rPr>
     </w:lvl>
   </w:abstractNum>
-  <w:abstractNum w:abstractNumId="2" w15:restartNumberingAfterBreak="0">
+  <w:abstractNum w:abstractNumId="3" w15:restartNumberingAfterBreak="0">
+    <w:nsid w:val="53D565C3"/>
+    <w:multiLevelType w:val="hybridMultilevel"/>
+    <w:tmpl w:val="5014848C"/>
+    <w:lvl w:ilvl="0" w:tplc="0407000F">
+      <w:start w:val="1"/>
+      <w:numFmt w:val="decimal"/>
+      <w:lvlText w:val="%1."/>
+      <w:lvlJc w:val="left"/>
+      <w:pPr>
+        <w:ind w:left="720" w:hanging="360"/>
+      </w:pPr>
+      <w:rPr>
+        <w:rFonts w:hint="default"/>
+      </w:rPr>
+    </w:lvl>
+    <w:lvl w:ilvl="1" w:tplc="04070019" w:tentative="1">
+      <w:start w:val="1"/>
+      <w:numFmt w:val="lowerLetter"/>
+      <w:lvlText w:val="%2."/>
+      <w:lvlJc w:val="left"/>
+      <w:pPr>
+        <w:ind w:left="1440" w:hanging="360"/>
+      </w:pPr>
+    </w:lvl>
+    <w:lvl w:ilvl="2" w:tplc="0407001B" w:tentative="1">
+      <w:start w:val="1"/>
+      <w:numFmt w:val="lowerRoman"/>
+      <w:lvlText w:val="%3."/>
+      <w:lvlJc w:val="right"/>
+      <w:pPr>
+        <w:ind w:left="2160" w:hanging="180"/>
+      </w:pPr>
+    </w:lvl>
+    <w:lvl w:ilvl="3" w:tplc="0407000F" w:tentative="1">
+      <w:start w:val="1"/>
+      <w:numFmt w:val="decimal"/>
+      <w:lvlText w:val="%4."/>
+      <w:lvlJc w:val="left"/>
+      <w:pPr>
+        <w:ind w:left="2880" w:hanging="360"/>
+      </w:pPr>
+    </w:lvl>
+    <w:lvl w:ilvl="4" w:tplc="04070019" w:tentative="1">
+      <w:start w:val="1"/>
+      <w:numFmt w:val="lowerLetter"/>
+      <w:lvlText w:val="%5."/>
+      <w:lvlJc w:val="left"/>
+      <w:pPr>
+        <w:ind w:left="3600" w:hanging="360"/>
+      </w:pPr>
+    </w:lvl>
+    <w:lvl w:ilvl="5" w:tplc="0407001B" w:tentative="1">
+      <w:start w:val="1"/>
+      <w:numFmt w:val="lowerRoman"/>
+      <w:lvlText w:val="%6."/>
+      <w:lvlJc w:val="right"/>
+      <w:pPr>
+        <w:ind w:left="4320" w:hanging="180"/>
+      </w:pPr>
+    </w:lvl>
+    <w:lvl w:ilvl="6" w:tplc="0407000F" w:tentative="1">
+      <w:start w:val="1"/>
+      <w:numFmt w:val="decimal"/>
+      <w:lvlText w:val="%7."/>
+      <w:lvlJc w:val="left"/>
+      <w:pPr>
+        <w:ind w:left="5040" w:hanging="360"/>
+      </w:pPr>
+    </w:lvl>
+    <w:lvl w:ilvl="7" w:tplc="04070019" w:tentative="1">
+      <w:start w:val="1"/>
+      <w:numFmt w:val="lowerLetter"/>
+      <w:lvlText w:val="%8."/>
+      <w:lvlJc w:val="left"/>
+      <w:pPr>
+        <w:ind w:left="5760" w:hanging="360"/>
+      </w:pPr>
+    </w:lvl>
+    <w:lvl w:ilvl="8" w:tplc="0407001B" w:tentative="1">
+      <w:start w:val="1"/>
+      <w:numFmt w:val="lowerRoman"/>
+      <w:lvlText w:val="%9."/>
+      <w:lvlJc w:val="right"/>
+      <w:pPr>
+        <w:ind w:left="6480" w:hanging="180"/>
+      </w:pPr>
+    </w:lvl>
+  </w:abstractNum>
+  <w:abstractNum w:abstractNumId="4" w15:restartNumberingAfterBreak="0">
+    <w:nsid w:val="55DF1AFF"/>
+    <w:multiLevelType w:val="hybridMultilevel"/>
+    <w:tmpl w:val="8398CA24"/>
+    <w:lvl w:ilvl="0" w:tplc="7F5EB006">
+      <w:start w:val="1"/>
+      <w:numFmt w:val="decimal"/>
+      <w:lvlText w:val="%1."/>
+      <w:lvlJc w:val="left"/>
+      <w:pPr>
+        <w:ind w:left="384" w:hanging="360"/>
+      </w:pPr>
+      <w:rPr>
+        <w:rFonts w:hint="default"/>
+      </w:rPr>
+    </w:lvl>
+    <w:lvl w:ilvl="1" w:tplc="04070019" w:tentative="1">
+      <w:start w:val="1"/>
+      <w:numFmt w:val="lowerLetter"/>
+      <w:lvlText w:val="%2."/>
+      <w:lvlJc w:val="left"/>
+      <w:pPr>
+        <w:ind w:left="1104" w:hanging="360"/>
+      </w:pPr>
+    </w:lvl>
+    <w:lvl w:ilvl="2" w:tplc="0407001B" w:tentative="1">
+      <w:start w:val="1"/>
+      <w:numFmt w:val="lowerRoman"/>
+      <w:lvlText w:val="%3."/>
+      <w:lvlJc w:val="right"/>
+      <w:pPr>
+        <w:ind w:left="1824" w:hanging="180"/>
+      </w:pPr>
+    </w:lvl>
+    <w:lvl w:ilvl="3" w:tplc="0407000F" w:tentative="1">
+      <w:start w:val="1"/>
+      <w:numFmt w:val="decimal"/>
+      <w:lvlText w:val="%4."/>
+      <w:lvlJc w:val="left"/>
+      <w:pPr>
+        <w:ind w:left="2544" w:hanging="360"/>
+      </w:pPr>
+    </w:lvl>
+    <w:lvl w:ilvl="4" w:tplc="04070019" w:tentative="1">
+      <w:start w:val="1"/>
+      <w:numFmt w:val="lowerLetter"/>
+      <w:lvlText w:val="%5."/>
+      <w:lvlJc w:val="left"/>
+      <w:pPr>
+        <w:ind w:left="3264" w:hanging="360"/>
+      </w:pPr>
+    </w:lvl>
+    <w:lvl w:ilvl="5" w:tplc="0407001B" w:tentative="1">
+      <w:start w:val="1"/>
+      <w:numFmt w:val="lowerRoman"/>
+      <w:lvlText w:val="%6."/>
+      <w:lvlJc w:val="right"/>
+      <w:pPr>
+        <w:ind w:left="3984" w:hanging="180"/>
+      </w:pPr>
+    </w:lvl>
+    <w:lvl w:ilvl="6" w:tplc="0407000F" w:tentative="1">
+      <w:start w:val="1"/>
+      <w:numFmt w:val="decimal"/>
+      <w:lvlText w:val="%7."/>
+      <w:lvlJc w:val="left"/>
+      <w:pPr>
+        <w:ind w:left="4704" w:hanging="360"/>
+      </w:pPr>
+    </w:lvl>
+    <w:lvl w:ilvl="7" w:tplc="04070019" w:tentative="1">
+      <w:start w:val="1"/>
+      <w:numFmt w:val="lowerLetter"/>
+      <w:lvlText w:val="%8."/>
+      <w:lvlJc w:val="left"/>
+      <w:pPr>
+        <w:ind w:left="5424" w:hanging="360"/>
+      </w:pPr>
+    </w:lvl>
+    <w:lvl w:ilvl="8" w:tplc="0407001B" w:tentative="1">
+      <w:start w:val="1"/>
+      <w:numFmt w:val="lowerRoman"/>
+      <w:lvlText w:val="%9."/>
+      <w:lvlJc w:val="right"/>
+      <w:pPr>
+        <w:ind w:left="6144" w:hanging="180"/>
+      </w:pPr>
+    </w:lvl>
+  </w:abstractNum>
+  <w:abstractNum w:abstractNumId="5" w15:restartNumberingAfterBreak="0">
     <w:nsid w:val="63452681"/>
     <w:multiLevelType w:val="hybridMultilevel"/>
     <w:tmpl w:val="FEEEA87C"/>
@@ -1441,7 +2226,7 @@
       </w:rPr>
     </w:lvl>
   </w:abstractNum>
-  <w:abstractNum w:abstractNumId="3" w15:restartNumberingAfterBreak="0">
+  <w:abstractNum w:abstractNumId="6" w15:restartNumberingAfterBreak="0">
     <w:nsid w:val="7B9A210D"/>
     <w:multiLevelType w:val="multilevel"/>
     <w:tmpl w:val="1024ADFE"/>
@@ -1586,16 +2371,25 @@
     </w:lvl>
   </w:abstractNum>
   <w:num w:numId="1">
-    <w:abstractNumId w:val="3"/>
+    <w:abstractNumId w:val="6"/>
   </w:num>
   <w:num w:numId="2">
-    <w:abstractNumId w:val="2"/>
+    <w:abstractNumId w:val="5"/>
   </w:num>
   <w:num w:numId="3">
-    <w:abstractNumId w:val="1"/>
+    <w:abstractNumId w:val="2"/>
   </w:num>
   <w:num w:numId="4">
     <w:abstractNumId w:val="0"/>
+  </w:num>
+  <w:num w:numId="5">
+    <w:abstractNumId w:val="4"/>
+  </w:num>
+  <w:num w:numId="6">
+    <w:abstractNumId w:val="3"/>
+  </w:num>
+  <w:num w:numId="7">
+    <w:abstractNumId w:val="1"/>
   </w:num>
 </w:numbering>
 </file>

</xml_diff>

<commit_message>
1. Kapitel fertig + Handy
- groben Inhalt des ersten Kapitels zu Ende geschrieben.
- Gedanken zu Handy-Nerven festgehalten, wie man das umsetzen könnte
</commit_message>
<xml_diff>
--- a/Texte/Gamedesign Document.docx
+++ b/Texte/Gamedesign Document.docx
@@ -230,7 +230,47 @@
           <w:szCs w:val="21"/>
           <w:lang w:eastAsia="de-DE"/>
         </w:rPr>
-        <w:t xml:space="preserve"> den Stufen ihrer Villa in Beverly Hills, sie weiß nicht genau, was passiert ist. Die ganze Stadt ist zerstört, Blut ziert die Wände. Je mehr Objekte und Orte sie untersucht, desto klarer kommt ihre Erinnerung zurück: Die Zombie-Apokalyse ist ausgebrochen: Alles begann mit ihrer Stiefschwester Kylie, die zu oft den Zombie-Snapchat-Filter benutzt hatte. Aber wie alles begann, ist nun egal. Kim entdeckt einen Truck mit einem vollen Gastank hinter ihrem Haus stehen. Daneben liegt ein toter Tyga. Es muss wohl seiner sein. Er muss die Apokalypse schon kommen gesehen haben. Wenn sie ins Auto steigt, sieht sie auf einer Karte einen Ort rot eingekreist: „The Green Place“. Es ist ein kleiner Ort in North Dakota, der noch sicher ist vor den Zombies. Sie merkt: Es ist ihr Ziel, ihre Familie zusammen zu suchen und dorthin zu fliehen.</w:t>
+        <w:t xml:space="preserve"> den Stufen ihrer Villa in Beverly Hills, sie weiß nicht genau, was passiert ist. Die ganze Stadt ist zerstört, Blut ziert die Wände. Je mehr Objekte und Orte sie untersucht, desto klarer kommt ihre Erinnerung zurück: Die Zombie-Apokalyse ist ausgebrochen: Alles begann mit ihrer Stiefschwester Kylie, die zu oft den Zombie-Snapchat-Filter benutzt hatte. Aber wie alles begann, ist nun egal. Kim entdeckt </w:t>
+      </w:r>
+      <w:r>
+        <w:rPr>
+          <w:rFonts w:ascii="Arial" w:eastAsia="Times New Roman" w:hAnsi="Arial" w:cs="Arial"/>
+          <w:color w:val="252525"/>
+          <w:sz w:val="21"/>
+          <w:szCs w:val="21"/>
+          <w:lang w:eastAsia="de-DE"/>
+        </w:rPr>
+        <w:t>einen Truck mit einem vollen Benzin</w:t>
+      </w:r>
+      <w:r>
+        <w:rPr>
+          <w:rFonts w:ascii="Arial" w:eastAsia="Times New Roman" w:hAnsi="Arial" w:cs="Arial"/>
+          <w:color w:val="252525"/>
+          <w:sz w:val="21"/>
+          <w:szCs w:val="21"/>
+          <w:lang w:eastAsia="de-DE"/>
+        </w:rPr>
+        <w:t>tank hinter ihrem Haus stehen. Daneben liegt ein toter Tyga. Es muss wohl s</w:t>
+      </w:r>
+      <w:r>
+        <w:rPr>
+          <w:rFonts w:ascii="Arial" w:eastAsia="Times New Roman" w:hAnsi="Arial" w:cs="Arial"/>
+          <w:color w:val="252525"/>
+          <w:sz w:val="21"/>
+          <w:szCs w:val="21"/>
+          <w:lang w:eastAsia="de-DE"/>
+        </w:rPr>
+        <w:t>ein Auto</w:t>
+      </w:r>
+      <w:r>
+        <w:rPr>
+          <w:rFonts w:ascii="Arial" w:eastAsia="Times New Roman" w:hAnsi="Arial" w:cs="Arial"/>
+          <w:color w:val="252525"/>
+          <w:sz w:val="21"/>
+          <w:szCs w:val="21"/>
+          <w:lang w:eastAsia="de-DE"/>
+        </w:rPr>
+        <w:t xml:space="preserve"> sein. Er muss die Apokalypse schon kommen gesehen haben. Wenn sie ins Auto steigt, sieht sie auf einer Karte einen Ort rot eingekreist: „The Green Place“. Es ist ein kleiner Ort in North Dakota, der noch sicher ist vor den Zombies. Sie merkt: Es ist ihr Ziel, ihre Familie zusammen zu suchen und dorthin zu fliehen.</w:t>
       </w:r>
       <w:r>
         <w:rPr>
@@ -241,6 +281,65 @@
           <w:lang w:eastAsia="de-DE"/>
         </w:rPr>
         <w:t xml:space="preserve"> Als erstes muss sie Kanye finden.</w:t>
+      </w:r>
+      <w:r>
+        <w:rPr>
+          <w:rFonts w:ascii="Arial" w:eastAsia="Times New Roman" w:hAnsi="Arial" w:cs="Arial"/>
+          <w:color w:val="252525"/>
+          <w:sz w:val="21"/>
+          <w:szCs w:val="21"/>
+          <w:lang w:eastAsia="de-DE"/>
+        </w:rPr>
+        <w:t xml:space="preserve"> Sie wird Kanye an einem Ort (auf einer Mauer?) finden, auf die er von Zombies gejagt wurde. Nun kann er nicht runter, da die Zombies ihm seine Adidas Schuhe geklaut haben. Und er ist sich viel zu fein, um ohne Schuhe wieder auf den dreckigen Boden herunter zu springen. Also muss sie ihm neue Schuhe finden. Und es müssen Adidas Schuhe sein! Wo sie sie herbekommt, muss ich noch überlegen. Vielleicht aus einem verlassenen Sneakers-Laden, in den sie aber erst einbrechen muss. Mit einem Schlüssel, den sie irgendwo herbekommt. Im Idealfall ist es der Laden von</w:t>
+      </w:r>
+      <w:r>
+        <w:rPr>
+          <w:rFonts w:ascii="Arial" w:eastAsia="Times New Roman" w:hAnsi="Arial" w:cs="Arial"/>
+          <w:color w:val="252525"/>
+          <w:sz w:val="21"/>
+          <w:szCs w:val="21"/>
+          <w:lang w:eastAsia="de-DE"/>
+        </w:rPr>
+        <w:t xml:space="preserve"> ihrer Schwester. An den Schlüssel gelangt man durch ein Puzzle.</w:t>
+      </w:r>
+      <w:r>
+        <w:rPr>
+          <w:rFonts w:ascii="Arial" w:eastAsia="Times New Roman" w:hAnsi="Arial" w:cs="Arial"/>
+          <w:color w:val="252525"/>
+          <w:sz w:val="21"/>
+          <w:szCs w:val="21"/>
+          <w:lang w:eastAsia="de-DE"/>
+        </w:rPr>
+        <w:t xml:space="preserve"> Sobald man Kanye von der Mauer geholt und ins Auto gebracht hat, schläft man ein und es ist der nächste Tag / nächstes Level.</w:t>
+      </w:r>
+    </w:p>
+    <w:p>
+      <w:pPr>
+        <w:pStyle w:val="Listenabsatz"/>
+        <w:numPr>
+          <w:ilvl w:val="1"/>
+          <w:numId w:val="1"/>
+        </w:numPr>
+        <w:shd w:val="clear" w:color="auto" w:fill="FFFFFF"/>
+        <w:spacing w:before="100" w:beforeAutospacing="1" w:after="24" w:line="336" w:lineRule="atLeast"/>
+        <w:rPr>
+          <w:rFonts w:ascii="Arial" w:eastAsia="Times New Roman" w:hAnsi="Arial" w:cs="Arial"/>
+          <w:color w:val="252525"/>
+          <w:sz w:val="21"/>
+          <w:szCs w:val="21"/>
+          <w:lang w:eastAsia="de-DE"/>
+        </w:rPr>
+      </w:pPr>
+      <w:r>
+        <w:rPr>
+          <w:rFonts w:ascii="Arial" w:eastAsia="Times New Roman" w:hAnsi="Arial" w:cs="Arial"/>
+          <w:color w:val="252525"/>
+          <w:sz w:val="21"/>
+          <w:szCs w:val="21"/>
+          <w:lang w:eastAsia="de-DE"/>
+        </w:rPr>
+        <w:lastRenderedPageBreak/>
+        <w:t>Offenes: Wie involviere ich das „Nerven“ durch das Handy? Eine Möglichkeit wäre, alle paar Züge (berechnet) an das Handy zu erinnern. Z.B. wenn der Akkustand niedrig ist. Mit Kommentaren wie „Das Handy könnte wirklich noch wichtig werden!“. Oder wenn man auf etwas Interessantes wie den toten Tyga stößt: „Wow! Ein toter Rapper! Wann siehst du so etwas ein zweites Mal im Leben? Das solltest du auf Instagram festhalten!“. Es wird aber, bis man einmal gestorben ist, immer so getan, als ob das Handy wirklich wichtig wäre, bierernst. Erst, wenn man gestorben ist, kommt da: „Warst du wirklich so dumm, zu denken, ein Handy würde dir in der Zombie Apokalypse helfen?“ und dann weiß man das hoffentlich und kommt dann im zweiten Spielverlauf locker durch.</w:t>
       </w:r>
       <w:bookmarkStart w:id="0" w:name="_GoBack"/>
       <w:bookmarkEnd w:id="0"/>
@@ -459,7 +558,6 @@
           <w:szCs w:val="21"/>
           <w:lang w:eastAsia="de-DE"/>
         </w:rPr>
-        <w:lastRenderedPageBreak/>
         <w:t>Es gibt mehrere NPCs, u.A. Mitglieder von Kims Familie (Kanye West, North West, Schwestern), die sie im Laufe des Spi</w:t>
       </w:r>
       <w:r>
@@ -951,6 +1049,7 @@
           <w:szCs w:val="21"/>
           <w:lang w:eastAsia="de-DE"/>
         </w:rPr>
+        <w:lastRenderedPageBreak/>
         <w:t>Die Handlung spielt an verschiedenen Orten im verlassenen und zerstörten Beverly Hills.</w:t>
       </w:r>
       <w:r>
@@ -1174,6 +1273,7 @@
         <w:contextualSpacing/>
         <w:rPr>
           <w:rFonts w:ascii="Arial" w:eastAsia="Times New Roman" w:hAnsi="Arial" w:cs="Arial"/>
+          <w:b/>
           <w:color w:val="252525"/>
           <w:sz w:val="21"/>
           <w:szCs w:val="21"/>
@@ -1210,12 +1310,48 @@
         <w:contextualSpacing/>
         <w:rPr>
           <w:rFonts w:ascii="Arial" w:eastAsia="Times New Roman" w:hAnsi="Arial" w:cs="Arial"/>
+          <w:color w:val="252525"/>
+          <w:sz w:val="21"/>
+          <w:szCs w:val="21"/>
+          <w:lang w:eastAsia="de-DE"/>
+        </w:rPr>
+      </w:pPr>
+      <w:r>
+        <w:rPr>
+          <w:rFonts w:ascii="Arial" w:eastAsia="Times New Roman" w:hAnsi="Arial" w:cs="Arial"/>
+          <w:color w:val="252525"/>
+          <w:sz w:val="21"/>
+          <w:szCs w:val="21"/>
+          <w:lang w:eastAsia="de-DE"/>
+        </w:rPr>
+        <w:t>wie viel Handyakku man noch hat</w:t>
+      </w:r>
+      <w:r>
+        <w:rPr>
+          <w:rFonts w:ascii="Arial" w:eastAsia="Times New Roman" w:hAnsi="Arial" w:cs="Arial"/>
           <w:b/>
           <w:color w:val="252525"/>
           <w:sz w:val="21"/>
           <w:szCs w:val="21"/>
           <w:lang w:eastAsia="de-DE"/>
         </w:rPr>
+        <w:t>: kommt drauf an, welchen Schwerpunkt ich im Spiel noch setze</w:t>
+      </w:r>
+    </w:p>
+    <w:p>
+      <w:pPr>
+        <w:shd w:val="clear" w:color="auto" w:fill="FFFFFF"/>
+        <w:spacing w:before="100" w:beforeAutospacing="1" w:after="24" w:line="336" w:lineRule="atLeast"/>
+        <w:ind w:left="24"/>
+        <w:contextualSpacing/>
+        <w:rPr>
+          <w:rFonts w:ascii="Arial" w:eastAsia="Times New Roman" w:hAnsi="Arial" w:cs="Arial"/>
+          <w:b/>
+          <w:color w:val="252525"/>
+          <w:sz w:val="21"/>
+          <w:szCs w:val="21"/>
+          <w:lang w:eastAsia="de-DE"/>
+        </w:rPr>
       </w:pPr>
       <w:r>
         <w:rPr>
@@ -1236,8 +1372,24 @@
           <w:szCs w:val="21"/>
           <w:lang w:eastAsia="de-DE"/>
         </w:rPr>
-        <w:t>nice to have</w:t>
-      </w:r>
+        <w:t>NEIN. Nur intern. Man verliert Leben, wenn man das Handy benutzt/auflädt.</w:t>
+      </w:r>
+    </w:p>
+    <w:p>
+      <w:pPr>
+        <w:shd w:val="clear" w:color="auto" w:fill="FFFFFF"/>
+        <w:spacing w:before="100" w:beforeAutospacing="1" w:after="24" w:line="336" w:lineRule="atLeast"/>
+        <w:ind w:left="24"/>
+        <w:contextualSpacing/>
+        <w:rPr>
+          <w:rFonts w:ascii="Arial" w:eastAsia="Times New Roman" w:hAnsi="Arial" w:cs="Arial"/>
+          <w:b/>
+          <w:color w:val="252525"/>
+          <w:sz w:val="21"/>
+          <w:szCs w:val="21"/>
+          <w:lang w:eastAsia="de-DE"/>
+        </w:rPr>
+      </w:pPr>
     </w:p>
     <w:p>
       <w:pPr>

</xml_diff>